<commit_message>
Updates in docs and README
</commit_message>
<xml_diff>
--- a/sosin/docs/sosin.docx
+++ b/sosin/docs/sosin.docx
@@ -27229,10 +27229,10 @@
           <w:noProof/>
         </w:rPr>
         <w:drawing>
-          <wp:inline distT="0" distB="0" distL="0" distR="0" wp14:anchorId="553FB30F" wp14:editId="47BE031C">
-            <wp:extent cx="3981450" cy="5193908"/>
-            <wp:effectExtent l="0" t="0" r="0" b="6985"/>
-            <wp:docPr id="3" name="Рисунок 3"/>
+          <wp:inline distT="0" distB="0" distL="0" distR="0" wp14:anchorId="1DEF653E" wp14:editId="0A65DB00">
+            <wp:extent cx="5495925" cy="7220315"/>
+            <wp:effectExtent l="0" t="0" r="0" b="0"/>
+            <wp:docPr id="2" name="Рисунок 2"/>
             <wp:cNvGraphicFramePr>
               <a:graphicFrameLocks xmlns:a="http://schemas.openxmlformats.org/drawingml/2006/main" noChangeAspect="1"/>
             </wp:cNvGraphicFramePr>
@@ -27252,7 +27252,7 @@
                   <pic:spPr>
                     <a:xfrm>
                       <a:off x="0" y="0"/>
-                      <a:ext cx="3983022" cy="5195958"/>
+                      <a:ext cx="5497377" cy="7222223"/>
                     </a:xfrm>
                     <a:prstGeom prst="rect">
                       <a:avLst/>
@@ -27331,6 +27331,7 @@
           <w:sz w:val="28"/>
           <w:szCs w:val="28"/>
         </w:rPr>
+        <w:lastRenderedPageBreak/>
         <w:t xml:space="preserve">Base </w:t>
       </w:r>
       <w:proofErr w:type="spellStart"/>
@@ -27365,15 +27366,7 @@
           <w:sz w:val="28"/>
           <w:szCs w:val="28"/>
         </w:rPr>
-        <w:t xml:space="preserve"> начальный приоритет потока, установленный при его создании. Он может варьироваться от 1 (самый низкий) до 31 (самый высокий) для пользовательских процессов в Windows. Базовый приоритет потока определяется на основе приоритета процесса, к которому он принадлежит, и может быть изменен функциями управления задачами. В данном </w:t>
-      </w:r>
-      <w:r>
-        <w:rPr>
-          <w:sz w:val="28"/>
-          <w:szCs w:val="28"/>
-        </w:rPr>
-        <w:lastRenderedPageBreak/>
-        <w:t>случае базовый приоритет равен 8, что соответствует уровню "</w:t>
+        <w:t xml:space="preserve"> начальный приоритет потока, установленный при его создании. Он может варьироваться от 1 (самый низкий) до 31 (самый высокий) для пользовательских процессов в Windows. Базовый приоритет потока определяется на основе приоритета процесса, к которому он принадлежит, и может быть изменен функциями управления задачами. В данном случае базовый приоритет равен 8, что соответствует уровню "</w:t>
       </w:r>
       <w:proofErr w:type="spellStart"/>
       <w:r>
@@ -27501,83 +27494,12 @@
           <w:rFonts w:ascii="Times New Roman" w:hAnsi="Times New Roman"/>
         </w:rPr>
       </w:pPr>
-    </w:p>
-    <w:p>
-      <w:pPr>
-        <w:rPr>
-          <w:rFonts w:ascii="Times New Roman" w:hAnsi="Times New Roman"/>
-        </w:rPr>
-      </w:pPr>
-    </w:p>
-    <w:p>
-      <w:pPr>
-        <w:rPr>
-          <w:rFonts w:ascii="Times New Roman" w:hAnsi="Times New Roman"/>
-        </w:rPr>
-      </w:pPr>
-    </w:p>
-    <w:p>
-      <w:pPr>
-        <w:rPr>
-          <w:rFonts w:ascii="Times New Roman" w:hAnsi="Times New Roman"/>
-        </w:rPr>
-      </w:pPr>
-    </w:p>
-    <w:p>
-      <w:pPr>
-        <w:rPr>
-          <w:rFonts w:ascii="Times New Roman" w:hAnsi="Times New Roman"/>
-        </w:rPr>
-      </w:pPr>
-    </w:p>
-    <w:p>
-      <w:pPr>
-        <w:rPr>
-          <w:rFonts w:ascii="Times New Roman" w:hAnsi="Times New Roman"/>
-        </w:rPr>
-      </w:pPr>
-    </w:p>
-    <w:p>
-      <w:pPr>
-        <w:rPr>
-          <w:rFonts w:ascii="Times New Roman" w:hAnsi="Times New Roman"/>
-        </w:rPr>
-      </w:pPr>
-    </w:p>
-    <w:p>
-      <w:pPr>
-        <w:rPr>
-          <w:rFonts w:ascii="Times New Roman" w:hAnsi="Times New Roman"/>
-        </w:rPr>
-      </w:pPr>
-    </w:p>
-    <w:p>
-      <w:pPr>
-        <w:rPr>
-          <w:rFonts w:ascii="Times New Roman" w:hAnsi="Times New Roman"/>
-        </w:rPr>
-      </w:pPr>
-    </w:p>
-    <w:p>
-      <w:pPr>
-        <w:rPr>
-          <w:rFonts w:ascii="Times New Roman" w:hAnsi="Times New Roman"/>
-        </w:rPr>
-      </w:pPr>
-    </w:p>
-    <w:p>
-      <w:pPr>
-        <w:rPr>
-          <w:rFonts w:ascii="Times New Roman" w:hAnsi="Times New Roman"/>
-        </w:rPr>
-      </w:pPr>
-    </w:p>
-    <w:p>
-      <w:pPr>
-        <w:rPr>
-          <w:rFonts w:ascii="Times New Roman" w:hAnsi="Times New Roman"/>
-        </w:rPr>
-      </w:pPr>
+      <w:r>
+        <w:rPr>
+          <w:rFonts w:ascii="Times New Roman" w:hAnsi="Times New Roman"/>
+        </w:rPr>
+        <w:br w:type="page"/>
+      </w:r>
     </w:p>
     <w:p>
       <w:pPr>

</xml_diff>